<commit_message>
chg: corrected Datalink for F16 flights to 4xx series
</commit_message>
<xml_diff>
--- a/PAGES/TRMA STANDING SPINS V1.0.docx
+++ b/PAGES/TRMA STANDING SPINS V1.0.docx
@@ -1210,7 +1210,19 @@
         <w:rPr>
           <w:lang w:val="en-US"/>
         </w:rPr>
-        <w:t xml:space="preserve"> conducted in OPAR:</w:t>
+        <w:t xml:space="preserve"> conducted in </w:t>
+      </w:r>
+      <w:r>
+        <w:rPr>
+          <w:lang w:val="en-US"/>
+        </w:rPr>
+        <w:t>TRMA</w:t>
+      </w:r>
+      <w:r>
+        <w:rPr>
+          <w:lang w:val="en-US"/>
+        </w:rPr>
+        <w:t>:</w:t>
       </w:r>
     </w:p>
     <w:p>
@@ -1299,7 +1311,13 @@
         <w:rPr>
           <w:lang w:val="en-US"/>
         </w:rPr>
-        <w:t xml:space="preserve"> conducted in OPAR:</w:t>
+        <w:t xml:space="preserve"> conducted in TRMA</w:t>
+      </w:r>
+      <w:r>
+        <w:rPr>
+          <w:lang w:val="en-US"/>
+        </w:rPr>
+        <w:t>:</w:t>
       </w:r>
     </w:p>
     <w:p>
@@ -1410,7 +1428,13 @@
         <w:rPr>
           <w:lang w:val="en-US"/>
         </w:rPr>
-        <w:t xml:space="preserve"> conducted in OPAR:</w:t>
+        <w:t xml:space="preserve"> conducted in TRMA</w:t>
+      </w:r>
+      <w:r>
+        <w:rPr>
+          <w:lang w:val="en-US"/>
+        </w:rPr>
+        <w:t>:</w:t>
       </w:r>
     </w:p>
     <w:p>
@@ -1469,7 +1493,19 @@
         <w:rPr>
           <w:lang w:val="en-US"/>
         </w:rPr>
-        <w:t xml:space="preserve"> how AI operations are conducted in OPAR:</w:t>
+        <w:t xml:space="preserve"> how AI </w:t>
+      </w:r>
+      <w:r>
+        <w:rPr>
+          <w:lang w:val="en-US"/>
+        </w:rPr>
+        <w:t>operations are conducted in TRMA</w:t>
+      </w:r>
+      <w:r>
+        <w:rPr>
+          <w:lang w:val="en-US"/>
+        </w:rPr>
+        <w:t>:</w:t>
       </w:r>
     </w:p>
     <w:p>
@@ -1528,7 +1564,19 @@
         <w:rPr>
           <w:lang w:val="en-US"/>
         </w:rPr>
-        <w:t xml:space="preserve"> how integration and cooperation with AWACS is conducted in OPAR:</w:t>
+        <w:t xml:space="preserve"> how integration and cooperation</w:t>
+      </w:r>
+      <w:r>
+        <w:rPr>
+          <w:lang w:val="en-US"/>
+        </w:rPr>
+        <w:t xml:space="preserve"> with AWACS is conducted in TRMA</w:t>
+      </w:r>
+      <w:r>
+        <w:rPr>
+          <w:lang w:val="en-US"/>
+        </w:rPr>
+        <w:t>:</w:t>
       </w:r>
     </w:p>
     <w:p>
@@ -4093,6 +4141,7 @@
                 <w:b/>
                 <w:bCs/>
                 <w:color w:val="000000"/>
+                <w:sz w:val="24"/>
                 <w:lang w:val="en-US"/>
               </w:rPr>
             </w:pPr>
@@ -4102,6 +4151,7 @@
                 <w:b/>
                 <w:bCs/>
                 <w:color w:val="000000"/>
+                <w:sz w:val="24"/>
                 <w:lang w:val="en-US"/>
               </w:rPr>
               <w:t>RANGE FREQS</w:t>
@@ -4136,6 +4186,7 @@
                 <w:b/>
                 <w:bCs/>
                 <w:color w:val="000000"/>
+                <w:sz w:val="24"/>
                 <w:lang w:val="en-US"/>
               </w:rPr>
             </w:pPr>
@@ -4145,6 +4196,7 @@
                 <w:b/>
                 <w:bCs/>
                 <w:color w:val="000000"/>
+                <w:sz w:val="24"/>
                 <w:lang w:val="en-US"/>
               </w:rPr>
               <w:t>Name</w:t>
@@ -4174,6 +4226,7 @@
                 <w:b/>
                 <w:bCs/>
                 <w:color w:val="000000"/>
+                <w:sz w:val="24"/>
                 <w:lang w:val="en-US"/>
               </w:rPr>
             </w:pPr>
@@ -4183,6 +4236,7 @@
                 <w:b/>
                 <w:bCs/>
                 <w:color w:val="000000"/>
+                <w:sz w:val="24"/>
                 <w:lang w:val="en-US"/>
               </w:rPr>
               <w:t>Primary</w:t>
@@ -4213,6 +4267,7 @@
                 <w:b/>
                 <w:bCs/>
                 <w:color w:val="000000"/>
+                <w:sz w:val="24"/>
                 <w:lang w:val="en-US"/>
               </w:rPr>
             </w:pPr>
@@ -4222,6 +4277,7 @@
                 <w:b/>
                 <w:bCs/>
                 <w:color w:val="000000"/>
+                <w:sz w:val="24"/>
                 <w:lang w:val="en-US"/>
               </w:rPr>
               <w:t>Color</w:t>
@@ -4252,6 +4308,7 @@
                 <w:b/>
                 <w:bCs/>
                 <w:color w:val="000000"/>
+                <w:sz w:val="24"/>
                 <w:lang w:val="en-US"/>
               </w:rPr>
             </w:pPr>
@@ -4261,6 +4318,7 @@
                 <w:b/>
                 <w:bCs/>
                 <w:color w:val="000000"/>
+                <w:sz w:val="24"/>
                 <w:lang w:val="en-US"/>
               </w:rPr>
               <w:t>Secondary</w:t>
@@ -4291,6 +4349,7 @@
                 <w:b/>
                 <w:bCs/>
                 <w:color w:val="000000"/>
+                <w:sz w:val="24"/>
                 <w:lang w:val="en-US"/>
               </w:rPr>
             </w:pPr>
@@ -4300,6 +4359,7 @@
                 <w:b/>
                 <w:bCs/>
                 <w:color w:val="000000"/>
+                <w:sz w:val="24"/>
                 <w:lang w:val="en-US"/>
               </w:rPr>
               <w:t>Color</w:t>
@@ -4331,6 +4391,7 @@
               <w:rPr>
                 <w:rFonts w:ascii="Calibri" w:eastAsia="Times New Roman" w:hAnsi="Calibri" w:cs="Calibri"/>
                 <w:color w:val="000000"/>
+                <w:sz w:val="24"/>
                 <w:lang w:val="en-US"/>
               </w:rPr>
             </w:pPr>
@@ -4338,6 +4399,7 @@
               <w:rPr>
                 <w:rFonts w:ascii="Calibri" w:eastAsia="Times New Roman" w:hAnsi="Calibri" w:cs="Calibri"/>
                 <w:color w:val="000000"/>
+                <w:sz w:val="24"/>
                 <w:lang w:val="en-US"/>
               </w:rPr>
               <w:t>Range 11</w:t>
@@ -4364,6 +4426,7 @@
               <w:rPr>
                 <w:rFonts w:ascii="Calibri" w:eastAsia="Times New Roman" w:hAnsi="Calibri" w:cs="Calibri"/>
                 <w:color w:val="000000"/>
+                <w:sz w:val="24"/>
                 <w:lang w:val="en-US"/>
               </w:rPr>
             </w:pPr>
@@ -4371,6 +4434,7 @@
               <w:rPr>
                 <w:rFonts w:ascii="Calibri" w:eastAsia="Times New Roman" w:hAnsi="Calibri" w:cs="Calibri"/>
                 <w:color w:val="000000"/>
+                <w:sz w:val="24"/>
                 <w:lang w:val="en-US"/>
               </w:rPr>
               <w:t>231.500</w:t>
@@ -4398,6 +4462,7 @@
               <w:rPr>
                 <w:rFonts w:ascii="Calibri" w:eastAsia="Times New Roman" w:hAnsi="Calibri" w:cs="Calibri"/>
                 <w:color w:val="000000"/>
+                <w:sz w:val="24"/>
                 <w:lang w:val="en-US"/>
               </w:rPr>
             </w:pPr>
@@ -4405,6 +4470,7 @@
               <w:rPr>
                 <w:rFonts w:ascii="Calibri" w:eastAsia="Times New Roman" w:hAnsi="Calibri" w:cs="Calibri"/>
                 <w:color w:val="000000"/>
+                <w:sz w:val="24"/>
                 <w:lang w:val="en-US"/>
               </w:rPr>
               <w:t>GREEN 7</w:t>
@@ -4432,6 +4498,7 @@
               <w:rPr>
                 <w:rFonts w:ascii="Calibri" w:eastAsia="Times New Roman" w:hAnsi="Calibri" w:cs="Calibri"/>
                 <w:color w:val="000000"/>
+                <w:sz w:val="24"/>
                 <w:lang w:val="en-US"/>
               </w:rPr>
             </w:pPr>
@@ -4439,6 +4506,7 @@
               <w:rPr>
                 <w:rFonts w:ascii="Calibri" w:eastAsia="Times New Roman" w:hAnsi="Calibri" w:cs="Calibri"/>
                 <w:color w:val="000000"/>
+                <w:sz w:val="24"/>
                 <w:lang w:val="en-US"/>
               </w:rPr>
               <w:t>134.700</w:t>
@@ -4466,6 +4534,7 @@
               <w:rPr>
                 <w:rFonts w:ascii="Calibri" w:eastAsia="Times New Roman" w:hAnsi="Calibri" w:cs="Calibri"/>
                 <w:color w:val="000000"/>
+                <w:sz w:val="24"/>
                 <w:lang w:val="en-US"/>
               </w:rPr>
             </w:pPr>
@@ -4473,6 +4542,7 @@
               <w:rPr>
                 <w:rFonts w:ascii="Calibri" w:eastAsia="Times New Roman" w:hAnsi="Calibri" w:cs="Calibri"/>
                 <w:color w:val="000000"/>
+                <w:sz w:val="24"/>
                 <w:lang w:val="en-US"/>
               </w:rPr>
               <w:t>COPPER 2</w:t>
@@ -4504,6 +4574,7 @@
               <w:rPr>
                 <w:rFonts w:ascii="Calibri" w:eastAsia="Times New Roman" w:hAnsi="Calibri" w:cs="Calibri"/>
                 <w:color w:val="000000"/>
+                <w:sz w:val="24"/>
                 <w:lang w:val="en-US"/>
               </w:rPr>
             </w:pPr>
@@ -4511,6 +4582,7 @@
               <w:rPr>
                 <w:rFonts w:ascii="Calibri" w:eastAsia="Times New Roman" w:hAnsi="Calibri" w:cs="Calibri"/>
                 <w:color w:val="000000"/>
+                <w:sz w:val="24"/>
                 <w:lang w:val="en-US"/>
               </w:rPr>
               <w:t>Range 12</w:t>
@@ -4537,6 +4609,7 @@
               <w:rPr>
                 <w:rFonts w:ascii="Calibri" w:eastAsia="Times New Roman" w:hAnsi="Calibri" w:cs="Calibri"/>
                 <w:color w:val="000000"/>
+                <w:sz w:val="24"/>
                 <w:lang w:val="en-US"/>
               </w:rPr>
             </w:pPr>
@@ -4544,6 +4617,7 @@
               <w:rPr>
                 <w:rFonts w:ascii="Calibri" w:eastAsia="Times New Roman" w:hAnsi="Calibri" w:cs="Calibri"/>
                 <w:color w:val="000000"/>
+                <w:sz w:val="24"/>
                 <w:lang w:val="en-US"/>
               </w:rPr>
               <w:t>235.750</w:t>
@@ -4571,6 +4645,7 @@
               <w:rPr>
                 <w:rFonts w:ascii="Calibri" w:eastAsia="Times New Roman" w:hAnsi="Calibri" w:cs="Calibri"/>
                 <w:color w:val="000000"/>
+                <w:sz w:val="24"/>
                 <w:lang w:val="en-US"/>
               </w:rPr>
             </w:pPr>
@@ -4578,6 +4653,7 @@
               <w:rPr>
                 <w:rFonts w:ascii="Calibri" w:eastAsia="Times New Roman" w:hAnsi="Calibri" w:cs="Calibri"/>
                 <w:color w:val="000000"/>
+                <w:sz w:val="24"/>
                 <w:lang w:val="en-US"/>
               </w:rPr>
               <w:t>AMBER 4</w:t>
@@ -4605,6 +4681,7 @@
               <w:rPr>
                 <w:rFonts w:ascii="Calibri" w:eastAsia="Times New Roman" w:hAnsi="Calibri" w:cs="Calibri"/>
                 <w:color w:val="000000"/>
+                <w:sz w:val="24"/>
                 <w:lang w:val="en-US"/>
               </w:rPr>
             </w:pPr>
@@ -4612,6 +4689,7 @@
               <w:rPr>
                 <w:rFonts w:ascii="Calibri" w:eastAsia="Times New Roman" w:hAnsi="Calibri" w:cs="Calibri"/>
                 <w:color w:val="000000"/>
+                <w:sz w:val="24"/>
                 <w:lang w:val="en-US"/>
               </w:rPr>
               <w:t>140.250</w:t>
@@ -4639,6 +4717,7 @@
               <w:rPr>
                 <w:rFonts w:ascii="Calibri" w:eastAsia="Times New Roman" w:hAnsi="Calibri" w:cs="Calibri"/>
                 <w:color w:val="000000"/>
+                <w:sz w:val="24"/>
                 <w:lang w:val="nb-NO"/>
               </w:rPr>
             </w:pPr>
@@ -4646,6 +4725,7 @@
               <w:rPr>
                 <w:rFonts w:ascii="Calibri" w:eastAsia="Times New Roman" w:hAnsi="Calibri" w:cs="Calibri"/>
                 <w:color w:val="000000"/>
+                <w:sz w:val="24"/>
                 <w:lang w:val="nb-NO"/>
               </w:rPr>
               <w:t>RED 1</w:t>
@@ -4677,6 +4757,7 @@
               <w:rPr>
                 <w:rFonts w:ascii="Calibri" w:eastAsia="Times New Roman" w:hAnsi="Calibri" w:cs="Calibri"/>
                 <w:color w:val="000000"/>
+                <w:sz w:val="24"/>
                 <w:lang w:val="nb-NO"/>
               </w:rPr>
             </w:pPr>
@@ -4684,6 +4765,7 @@
               <w:rPr>
                 <w:rFonts w:ascii="Calibri" w:eastAsia="Times New Roman" w:hAnsi="Calibri" w:cs="Calibri"/>
                 <w:color w:val="000000"/>
+                <w:sz w:val="24"/>
                 <w:lang w:val="nb-NO"/>
               </w:rPr>
               <w:t>Range 13</w:t>
@@ -4710,6 +4792,7 @@
               <w:rPr>
                 <w:rFonts w:ascii="Calibri" w:eastAsia="Times New Roman" w:hAnsi="Calibri" w:cs="Calibri"/>
                 <w:color w:val="000000"/>
+                <w:sz w:val="24"/>
                 <w:lang w:val="nb-NO"/>
               </w:rPr>
             </w:pPr>
@@ -4717,6 +4800,7 @@
               <w:rPr>
                 <w:rFonts w:ascii="Calibri" w:eastAsia="Times New Roman" w:hAnsi="Calibri" w:cs="Calibri"/>
                 <w:color w:val="000000"/>
+                <w:sz w:val="24"/>
                 <w:lang w:val="nb-NO"/>
               </w:rPr>
               <w:t>231.750</w:t>
@@ -4744,6 +4828,7 @@
               <w:rPr>
                 <w:rFonts w:ascii="Calibri" w:eastAsia="Times New Roman" w:hAnsi="Calibri" w:cs="Calibri"/>
                 <w:color w:val="000000"/>
+                <w:sz w:val="24"/>
                 <w:lang w:val="nb-NO"/>
               </w:rPr>
             </w:pPr>
@@ -4751,6 +4836,7 @@
               <w:rPr>
                 <w:rFonts w:ascii="Calibri" w:eastAsia="Times New Roman" w:hAnsi="Calibri" w:cs="Calibri"/>
                 <w:color w:val="000000"/>
+                <w:sz w:val="24"/>
                 <w:lang w:val="nb-NO"/>
               </w:rPr>
               <w:t>BROWN 8</w:t>
@@ -4778,6 +4864,7 @@
               <w:rPr>
                 <w:rFonts w:ascii="Calibri" w:eastAsia="Times New Roman" w:hAnsi="Calibri" w:cs="Calibri"/>
                 <w:color w:val="000000"/>
+                <w:sz w:val="24"/>
                 <w:lang w:val="nb-NO"/>
               </w:rPr>
             </w:pPr>
@@ -4785,6 +4872,7 @@
               <w:rPr>
                 <w:rFonts w:ascii="Calibri" w:eastAsia="Times New Roman" w:hAnsi="Calibri" w:cs="Calibri"/>
                 <w:color w:val="000000"/>
+                <w:sz w:val="24"/>
                 <w:lang w:val="nb-NO"/>
               </w:rPr>
               <w:t>119.500</w:t>
@@ -4812,6 +4900,7 @@
               <w:rPr>
                 <w:rFonts w:ascii="Calibri" w:eastAsia="Times New Roman" w:hAnsi="Calibri" w:cs="Calibri"/>
                 <w:color w:val="000000"/>
+                <w:sz w:val="24"/>
                 <w:lang w:val="nb-NO"/>
               </w:rPr>
             </w:pPr>
@@ -4819,6 +4908,7 @@
               <w:rPr>
                 <w:rFonts w:ascii="Calibri" w:eastAsia="Times New Roman" w:hAnsi="Calibri" w:cs="Calibri"/>
                 <w:color w:val="000000"/>
+                <w:sz w:val="24"/>
                 <w:lang w:val="nb-NO"/>
               </w:rPr>
               <w:t>ORANGE 9</w:t>
@@ -4850,6 +4940,7 @@
               <w:rPr>
                 <w:rFonts w:ascii="Calibri" w:eastAsia="Times New Roman" w:hAnsi="Calibri" w:cs="Calibri"/>
                 <w:color w:val="000000"/>
+                <w:sz w:val="24"/>
                 <w:lang w:val="nb-NO"/>
               </w:rPr>
             </w:pPr>
@@ -4857,6 +4948,7 @@
               <w:rPr>
                 <w:rFonts w:ascii="Calibri" w:eastAsia="Times New Roman" w:hAnsi="Calibri" w:cs="Calibri"/>
                 <w:color w:val="000000"/>
+                <w:sz w:val="24"/>
                 <w:lang w:val="nb-NO"/>
               </w:rPr>
               <w:t>Range 14</w:t>
@@ -4883,6 +4975,7 @@
               <w:rPr>
                 <w:rFonts w:ascii="Calibri" w:eastAsia="Times New Roman" w:hAnsi="Calibri" w:cs="Calibri"/>
                 <w:color w:val="000000"/>
+                <w:sz w:val="24"/>
                 <w:lang w:val="nb-NO"/>
               </w:rPr>
             </w:pPr>
@@ -4890,6 +4983,7 @@
               <w:rPr>
                 <w:rFonts w:ascii="Calibri" w:eastAsia="Times New Roman" w:hAnsi="Calibri" w:cs="Calibri"/>
                 <w:color w:val="000000"/>
+                <w:sz w:val="24"/>
                 <w:lang w:val="nb-NO"/>
               </w:rPr>
               <w:t>230.000</w:t>
@@ -4917,6 +5011,7 @@
               <w:rPr>
                 <w:rFonts w:ascii="Calibri" w:eastAsia="Times New Roman" w:hAnsi="Calibri" w:cs="Calibri"/>
                 <w:color w:val="000000"/>
+                <w:sz w:val="24"/>
                 <w:lang w:val="nb-NO"/>
               </w:rPr>
             </w:pPr>
@@ -4924,6 +5019,7 @@
               <w:rPr>
                 <w:rFonts w:ascii="Calibri" w:eastAsia="Times New Roman" w:hAnsi="Calibri" w:cs="Calibri"/>
                 <w:color w:val="000000"/>
+                <w:sz w:val="24"/>
                 <w:lang w:val="nb-NO"/>
               </w:rPr>
               <w:t>YELLOW 6</w:t>
@@ -4951,6 +5047,7 @@
               <w:rPr>
                 <w:rFonts w:ascii="Calibri" w:eastAsia="Times New Roman" w:hAnsi="Calibri" w:cs="Calibri"/>
                 <w:color w:val="000000"/>
+                <w:sz w:val="24"/>
                 <w:lang w:val="nb-NO"/>
               </w:rPr>
             </w:pPr>
@@ -4958,6 +5055,7 @@
               <w:rPr>
                 <w:rFonts w:ascii="Calibri" w:eastAsia="Times New Roman" w:hAnsi="Calibri" w:cs="Calibri"/>
                 <w:color w:val="000000"/>
+                <w:sz w:val="24"/>
                 <w:lang w:val="nb-NO"/>
               </w:rPr>
               <w:t>130.750</w:t>
@@ -4985,6 +5083,7 @@
               <w:rPr>
                 <w:rFonts w:ascii="Calibri" w:eastAsia="Times New Roman" w:hAnsi="Calibri" w:cs="Calibri"/>
                 <w:color w:val="000000"/>
+                <w:sz w:val="24"/>
                 <w:lang w:val="nb-NO"/>
               </w:rPr>
             </w:pPr>
@@ -4992,6 +5091,7 @@
               <w:rPr>
                 <w:rFonts w:ascii="Calibri" w:eastAsia="Times New Roman" w:hAnsi="Calibri" w:cs="Calibri"/>
                 <w:color w:val="000000"/>
+                <w:sz w:val="24"/>
                 <w:lang w:val="nb-NO"/>
               </w:rPr>
               <w:t>VIOLET 7</w:t>
@@ -5023,6 +5123,7 @@
               <w:rPr>
                 <w:rFonts w:ascii="Calibri" w:eastAsia="Times New Roman" w:hAnsi="Calibri" w:cs="Calibri"/>
                 <w:color w:val="000000"/>
+                <w:sz w:val="24"/>
                 <w:lang w:val="nb-NO"/>
               </w:rPr>
             </w:pPr>
@@ -5030,6 +5131,7 @@
               <w:rPr>
                 <w:rFonts w:ascii="Calibri" w:eastAsia="Times New Roman" w:hAnsi="Calibri" w:cs="Calibri"/>
                 <w:color w:val="000000"/>
+                <w:sz w:val="24"/>
                 <w:lang w:val="nb-NO"/>
               </w:rPr>
               <w:t>Range 15</w:t>
@@ -5056,6 +5158,7 @@
               <w:rPr>
                 <w:rFonts w:ascii="Calibri" w:eastAsia="Times New Roman" w:hAnsi="Calibri" w:cs="Calibri"/>
                 <w:color w:val="000000"/>
+                <w:sz w:val="24"/>
                 <w:lang w:val="nb-NO"/>
               </w:rPr>
             </w:pPr>
@@ -5063,6 +5166,7 @@
               <w:rPr>
                 <w:rFonts w:ascii="Calibri" w:eastAsia="Times New Roman" w:hAnsi="Calibri" w:cs="Calibri"/>
                 <w:color w:val="000000"/>
+                <w:sz w:val="24"/>
                 <w:lang w:val="nb-NO"/>
               </w:rPr>
               <w:t>240.000</w:t>
@@ -5090,6 +5194,7 @@
               <w:rPr>
                 <w:rFonts w:ascii="Calibri" w:eastAsia="Times New Roman" w:hAnsi="Calibri" w:cs="Calibri"/>
                 <w:color w:val="000000"/>
+                <w:sz w:val="24"/>
                 <w:lang w:val="nb-NO"/>
               </w:rPr>
             </w:pPr>
@@ -5097,6 +5202,7 @@
               <w:rPr>
                 <w:rFonts w:ascii="Calibri" w:eastAsia="Times New Roman" w:hAnsi="Calibri" w:cs="Calibri"/>
                 <w:color w:val="000000"/>
+                <w:sz w:val="24"/>
                 <w:lang w:val="nb-NO"/>
               </w:rPr>
               <w:t>VIOLET 1</w:t>
@@ -5124,6 +5230,7 @@
               <w:rPr>
                 <w:rFonts w:ascii="Calibri" w:eastAsia="Times New Roman" w:hAnsi="Calibri" w:cs="Calibri"/>
                 <w:color w:val="000000"/>
+                <w:sz w:val="24"/>
                 <w:lang w:val="nb-NO"/>
               </w:rPr>
             </w:pPr>
@@ -5131,6 +5238,7 @@
               <w:rPr>
                 <w:rFonts w:ascii="Calibri" w:eastAsia="Times New Roman" w:hAnsi="Calibri" w:cs="Calibri"/>
                 <w:color w:val="000000"/>
+                <w:sz w:val="24"/>
                 <w:lang w:val="nb-NO"/>
               </w:rPr>
               <w:t>141.000</w:t>
@@ -5158,6 +5266,7 @@
               <w:rPr>
                 <w:rFonts w:ascii="Calibri" w:eastAsia="Times New Roman" w:hAnsi="Calibri" w:cs="Calibri"/>
                 <w:color w:val="000000"/>
+                <w:sz w:val="24"/>
                 <w:lang w:val="nb-NO"/>
               </w:rPr>
             </w:pPr>
@@ -5165,6 +5274,7 @@
               <w:rPr>
                 <w:rFonts w:ascii="Calibri" w:eastAsia="Times New Roman" w:hAnsi="Calibri" w:cs="Calibri"/>
                 <w:color w:val="000000"/>
+                <w:sz w:val="24"/>
                 <w:lang w:val="nb-NO"/>
               </w:rPr>
               <w:t>OLIVE 3</w:t>
@@ -5196,6 +5306,7 @@
               <w:rPr>
                 <w:rFonts w:ascii="Calibri" w:eastAsia="Times New Roman" w:hAnsi="Calibri" w:cs="Calibri"/>
                 <w:color w:val="000000"/>
+                <w:sz w:val="24"/>
                 <w:lang w:val="nb-NO"/>
               </w:rPr>
             </w:pPr>
@@ -5203,6 +5314,7 @@
               <w:rPr>
                 <w:rFonts w:ascii="Calibri" w:eastAsia="Times New Roman" w:hAnsi="Calibri" w:cs="Calibri"/>
                 <w:color w:val="000000"/>
+                <w:sz w:val="24"/>
                 <w:lang w:val="nb-NO"/>
               </w:rPr>
               <w:t>Range 16</w:t>
@@ -5229,6 +5341,7 @@
               <w:rPr>
                 <w:rFonts w:ascii="Calibri" w:eastAsia="Times New Roman" w:hAnsi="Calibri" w:cs="Calibri"/>
                 <w:color w:val="000000"/>
+                <w:sz w:val="24"/>
                 <w:lang w:val="nb-NO"/>
               </w:rPr>
             </w:pPr>
@@ -5236,6 +5349,7 @@
               <w:rPr>
                 <w:rFonts w:ascii="Calibri" w:eastAsia="Times New Roman" w:hAnsi="Calibri" w:cs="Calibri"/>
                 <w:color w:val="000000"/>
+                <w:sz w:val="24"/>
                 <w:lang w:val="nb-NO"/>
               </w:rPr>
               <w:t>243.750</w:t>
@@ -5263,6 +5377,7 @@
               <w:rPr>
                 <w:rFonts w:ascii="Calibri" w:eastAsia="Times New Roman" w:hAnsi="Calibri" w:cs="Calibri"/>
                 <w:color w:val="000000"/>
+                <w:sz w:val="24"/>
                 <w:lang w:val="nb-NO"/>
               </w:rPr>
             </w:pPr>
@@ -5270,6 +5385,7 @@
               <w:rPr>
                 <w:rFonts w:ascii="Calibri" w:eastAsia="Times New Roman" w:hAnsi="Calibri" w:cs="Calibri"/>
                 <w:color w:val="000000"/>
+                <w:sz w:val="24"/>
                 <w:lang w:val="nb-NO"/>
               </w:rPr>
               <w:t>CHERRY 8</w:t>
@@ -5297,6 +5413,7 @@
               <w:rPr>
                 <w:rFonts w:ascii="Calibri" w:eastAsia="Times New Roman" w:hAnsi="Calibri" w:cs="Calibri"/>
                 <w:color w:val="000000"/>
+                <w:sz w:val="24"/>
                 <w:lang w:val="nb-NO"/>
               </w:rPr>
             </w:pPr>
@@ -5304,6 +5421,7 @@
               <w:rPr>
                 <w:rFonts w:ascii="Calibri" w:eastAsia="Times New Roman" w:hAnsi="Calibri" w:cs="Calibri"/>
                 <w:color w:val="000000"/>
+                <w:sz w:val="24"/>
                 <w:lang w:val="nb-NO"/>
               </w:rPr>
               <w:t>139.750</w:t>
@@ -5331,6 +5449,7 @@
               <w:rPr>
                 <w:rFonts w:ascii="Calibri" w:eastAsia="Times New Roman" w:hAnsi="Calibri" w:cs="Calibri"/>
                 <w:color w:val="000000"/>
+                <w:sz w:val="24"/>
                 <w:lang w:val="nb-NO"/>
               </w:rPr>
             </w:pPr>
@@ -5338,6 +5457,7 @@
               <w:rPr>
                 <w:rFonts w:ascii="Calibri" w:eastAsia="Times New Roman" w:hAnsi="Calibri" w:cs="Calibri"/>
                 <w:color w:val="000000"/>
+                <w:sz w:val="24"/>
                 <w:lang w:val="nb-NO"/>
               </w:rPr>
               <w:t>AQUA 10</w:t>
@@ -5369,6 +5489,7 @@
               <w:rPr>
                 <w:rFonts w:ascii="Calibri" w:eastAsia="Times New Roman" w:hAnsi="Calibri" w:cs="Calibri"/>
                 <w:color w:val="000000"/>
+                <w:sz w:val="24"/>
                 <w:lang w:val="nb-NO"/>
               </w:rPr>
             </w:pPr>
@@ -5376,6 +5497,7 @@
               <w:rPr>
                 <w:rFonts w:ascii="Calibri" w:eastAsia="Times New Roman" w:hAnsi="Calibri" w:cs="Calibri"/>
                 <w:color w:val="000000"/>
+                <w:sz w:val="24"/>
                 <w:lang w:val="nb-NO"/>
               </w:rPr>
               <w:t>Range 17</w:t>
@@ -5402,6 +5524,7 @@
               <w:rPr>
                 <w:rFonts w:ascii="Calibri" w:eastAsia="Times New Roman" w:hAnsi="Calibri" w:cs="Calibri"/>
                 <w:color w:val="000000"/>
+                <w:sz w:val="24"/>
                 <w:lang w:val="nb-NO"/>
               </w:rPr>
             </w:pPr>
@@ -5409,6 +5532,7 @@
               <w:rPr>
                 <w:rFonts w:ascii="Calibri" w:eastAsia="Times New Roman" w:hAnsi="Calibri" w:cs="Calibri"/>
                 <w:color w:val="000000"/>
+                <w:sz w:val="24"/>
                 <w:lang w:val="nb-NO"/>
               </w:rPr>
               <w:t>242.500</w:t>
@@ -5436,6 +5560,7 @@
               <w:rPr>
                 <w:rFonts w:ascii="Calibri" w:eastAsia="Times New Roman" w:hAnsi="Calibri" w:cs="Calibri"/>
                 <w:color w:val="000000"/>
+                <w:sz w:val="24"/>
                 <w:lang w:val="nb-NO"/>
               </w:rPr>
             </w:pPr>
@@ -5443,6 +5568,7 @@
               <w:rPr>
                 <w:rFonts w:ascii="Calibri" w:eastAsia="Times New Roman" w:hAnsi="Calibri" w:cs="Calibri"/>
                 <w:color w:val="000000"/>
+                <w:sz w:val="24"/>
                 <w:lang w:val="nb-NO"/>
               </w:rPr>
               <w:t>OCHRE 4</w:t>
@@ -5470,6 +5596,7 @@
               <w:rPr>
                 <w:rFonts w:ascii="Calibri" w:eastAsia="Times New Roman" w:hAnsi="Calibri" w:cs="Calibri"/>
                 <w:color w:val="000000"/>
+                <w:sz w:val="24"/>
                 <w:lang w:val="nb-NO"/>
               </w:rPr>
             </w:pPr>
@@ -5477,6 +5604,7 @@
               <w:rPr>
                 <w:rFonts w:ascii="Calibri" w:eastAsia="Times New Roman" w:hAnsi="Calibri" w:cs="Calibri"/>
                 <w:color w:val="000000"/>
+                <w:sz w:val="24"/>
                 <w:lang w:val="nb-NO"/>
               </w:rPr>
               <w:t>120.250</w:t>
@@ -5504,6 +5632,7 @@
               <w:rPr>
                 <w:rFonts w:ascii="Calibri" w:eastAsia="Times New Roman" w:hAnsi="Calibri" w:cs="Calibri"/>
                 <w:color w:val="000000"/>
+                <w:sz w:val="24"/>
                 <w:lang w:val="nb-NO"/>
               </w:rPr>
             </w:pPr>
@@ -5511,6 +5640,7 @@
               <w:rPr>
                 <w:rFonts w:ascii="Calibri" w:eastAsia="Times New Roman" w:hAnsi="Calibri" w:cs="Calibri"/>
                 <w:color w:val="000000"/>
+                <w:sz w:val="24"/>
                 <w:lang w:val="nb-NO"/>
               </w:rPr>
               <w:t>OCHRE 5</w:t>
@@ -5542,6 +5672,7 @@
               <w:rPr>
                 <w:rFonts w:ascii="Calibri" w:eastAsia="Times New Roman" w:hAnsi="Calibri" w:cs="Calibri"/>
                 <w:color w:val="000000"/>
+                <w:sz w:val="24"/>
                 <w:lang w:val="nb-NO"/>
               </w:rPr>
             </w:pPr>
@@ -5549,6 +5680,7 @@
               <w:rPr>
                 <w:rFonts w:ascii="Calibri" w:eastAsia="Times New Roman" w:hAnsi="Calibri" w:cs="Calibri"/>
                 <w:color w:val="000000"/>
+                <w:sz w:val="24"/>
                 <w:lang w:val="nb-NO"/>
               </w:rPr>
               <w:t>Range 18</w:t>
@@ -5575,6 +5707,7 @@
               <w:rPr>
                 <w:rFonts w:ascii="Calibri" w:eastAsia="Times New Roman" w:hAnsi="Calibri" w:cs="Calibri"/>
                 <w:color w:val="000000"/>
+                <w:sz w:val="24"/>
                 <w:lang w:val="nb-NO"/>
               </w:rPr>
             </w:pPr>
@@ -5582,6 +5715,7 @@
               <w:rPr>
                 <w:rFonts w:ascii="Calibri" w:eastAsia="Times New Roman" w:hAnsi="Calibri" w:cs="Calibri"/>
                 <w:color w:val="000000"/>
+                <w:sz w:val="24"/>
                 <w:lang w:val="nb-NO"/>
               </w:rPr>
               <w:t>237.750</w:t>
@@ -5609,6 +5743,7 @@
               <w:rPr>
                 <w:rFonts w:ascii="Calibri" w:eastAsia="Times New Roman" w:hAnsi="Calibri" w:cs="Calibri"/>
                 <w:color w:val="000000"/>
+                <w:sz w:val="24"/>
                 <w:lang w:val="nb-NO"/>
               </w:rPr>
             </w:pPr>
@@ -5616,6 +5751,7 @@
               <w:rPr>
                 <w:rFonts w:ascii="Calibri" w:eastAsia="Times New Roman" w:hAnsi="Calibri" w:cs="Calibri"/>
                 <w:color w:val="000000"/>
+                <w:sz w:val="24"/>
                 <w:lang w:val="nb-NO"/>
               </w:rPr>
               <w:t>YELLOW 3</w:t>
@@ -5643,6 +5779,7 @@
               <w:rPr>
                 <w:rFonts w:ascii="Calibri" w:eastAsia="Times New Roman" w:hAnsi="Calibri" w:cs="Calibri"/>
                 <w:color w:val="000000"/>
+                <w:sz w:val="24"/>
                 <w:lang w:val="nb-NO"/>
               </w:rPr>
             </w:pPr>
@@ -5650,6 +5787,7 @@
               <w:rPr>
                 <w:rFonts w:ascii="Calibri" w:eastAsia="Times New Roman" w:hAnsi="Calibri" w:cs="Calibri"/>
                 <w:color w:val="000000"/>
+                <w:sz w:val="24"/>
                 <w:lang w:val="nb-NO"/>
               </w:rPr>
               <w:t>138.250</w:t>
@@ -5677,6 +5815,7 @@
               <w:rPr>
                 <w:rFonts w:ascii="Calibri" w:eastAsia="Times New Roman" w:hAnsi="Calibri" w:cs="Calibri"/>
                 <w:color w:val="000000"/>
+                <w:sz w:val="24"/>
                 <w:lang w:val="nb-NO"/>
               </w:rPr>
             </w:pPr>
@@ -5684,6 +5823,7 @@
               <w:rPr>
                 <w:rFonts w:ascii="Calibri" w:eastAsia="Times New Roman" w:hAnsi="Calibri" w:cs="Calibri"/>
                 <w:color w:val="000000"/>
+                <w:sz w:val="24"/>
                 <w:lang w:val="nb-NO"/>
               </w:rPr>
               <w:t>CORAL 3</w:t>
@@ -5715,6 +5855,7 @@
               <w:rPr>
                 <w:rFonts w:ascii="Calibri" w:eastAsia="Times New Roman" w:hAnsi="Calibri" w:cs="Calibri"/>
                 <w:color w:val="000000"/>
+                <w:sz w:val="24"/>
                 <w:lang w:val="nb-NO"/>
               </w:rPr>
             </w:pPr>
@@ -5722,6 +5863,7 @@
               <w:rPr>
                 <w:rFonts w:ascii="Calibri" w:eastAsia="Times New Roman" w:hAnsi="Calibri" w:cs="Calibri"/>
                 <w:color w:val="000000"/>
+                <w:sz w:val="24"/>
                 <w:lang w:val="nb-NO"/>
               </w:rPr>
               <w:t> </w:t>
@@ -5748,6 +5890,7 @@
               <w:rPr>
                 <w:rFonts w:ascii="Calibri" w:eastAsia="Times New Roman" w:hAnsi="Calibri" w:cs="Calibri"/>
                 <w:color w:val="000000"/>
+                <w:sz w:val="24"/>
                 <w:lang w:val="nb-NO"/>
               </w:rPr>
             </w:pPr>
@@ -5755,6 +5898,7 @@
               <w:rPr>
                 <w:rFonts w:ascii="Calibri" w:eastAsia="Times New Roman" w:hAnsi="Calibri" w:cs="Calibri"/>
                 <w:color w:val="000000"/>
+                <w:sz w:val="24"/>
                 <w:lang w:val="nb-NO"/>
               </w:rPr>
               <w:t> </w:t>
@@ -5782,6 +5926,7 @@
               <w:rPr>
                 <w:rFonts w:ascii="Calibri" w:eastAsia="Times New Roman" w:hAnsi="Calibri" w:cs="Calibri"/>
                 <w:color w:val="000000"/>
+                <w:sz w:val="24"/>
                 <w:lang w:val="nb-NO"/>
               </w:rPr>
             </w:pPr>
@@ -5789,6 +5934,7 @@
               <w:rPr>
                 <w:rFonts w:ascii="Calibri" w:eastAsia="Times New Roman" w:hAnsi="Calibri" w:cs="Calibri"/>
                 <w:color w:val="000000"/>
+                <w:sz w:val="24"/>
                 <w:lang w:val="nb-NO"/>
               </w:rPr>
               <w:t> </w:t>
@@ -5816,6 +5962,7 @@
               <w:rPr>
                 <w:rFonts w:ascii="Calibri" w:eastAsia="Times New Roman" w:hAnsi="Calibri" w:cs="Calibri"/>
                 <w:color w:val="000000"/>
+                <w:sz w:val="24"/>
                 <w:lang w:val="nb-NO"/>
               </w:rPr>
             </w:pPr>
@@ -5823,6 +5970,7 @@
               <w:rPr>
                 <w:rFonts w:ascii="Calibri" w:eastAsia="Times New Roman" w:hAnsi="Calibri" w:cs="Calibri"/>
                 <w:color w:val="000000"/>
+                <w:sz w:val="24"/>
                 <w:lang w:val="nb-NO"/>
               </w:rPr>
               <w:t> </w:t>
@@ -5850,6 +5998,7 @@
               <w:rPr>
                 <w:rFonts w:ascii="Calibri" w:eastAsia="Times New Roman" w:hAnsi="Calibri" w:cs="Calibri"/>
                 <w:color w:val="000000"/>
+                <w:sz w:val="24"/>
                 <w:lang w:val="nb-NO"/>
               </w:rPr>
             </w:pPr>
@@ -5857,6 +6006,7 @@
               <w:rPr>
                 <w:rFonts w:ascii="Calibri" w:eastAsia="Times New Roman" w:hAnsi="Calibri" w:cs="Calibri"/>
                 <w:color w:val="000000"/>
+                <w:sz w:val="24"/>
                 <w:lang w:val="nb-NO"/>
               </w:rPr>
               <w:t> </w:t>
@@ -5888,6 +6038,7 @@
               <w:rPr>
                 <w:rFonts w:ascii="Calibri" w:eastAsia="Times New Roman" w:hAnsi="Calibri" w:cs="Calibri"/>
                 <w:color w:val="000000"/>
+                <w:sz w:val="24"/>
                 <w:lang w:val="nb-NO"/>
               </w:rPr>
             </w:pPr>
@@ -5895,6 +6046,7 @@
               <w:rPr>
                 <w:rFonts w:ascii="Calibri" w:eastAsia="Times New Roman" w:hAnsi="Calibri" w:cs="Calibri"/>
                 <w:color w:val="000000"/>
+                <w:sz w:val="24"/>
                 <w:lang w:val="nb-NO"/>
               </w:rPr>
               <w:t>Range 21</w:t>
@@ -5921,6 +6073,7 @@
               <w:rPr>
                 <w:rFonts w:ascii="Calibri" w:eastAsia="Times New Roman" w:hAnsi="Calibri" w:cs="Calibri"/>
                 <w:color w:val="000000"/>
+                <w:sz w:val="24"/>
                 <w:lang w:val="nb-NO"/>
               </w:rPr>
             </w:pPr>
@@ -5928,6 +6081,7 @@
               <w:rPr>
                 <w:rFonts w:ascii="Calibri" w:eastAsia="Times New Roman" w:hAnsi="Calibri" w:cs="Calibri"/>
                 <w:color w:val="000000"/>
+                <w:sz w:val="24"/>
                 <w:lang w:val="nb-NO"/>
               </w:rPr>
               <w:t>225.750</w:t>
@@ -5955,6 +6109,7 @@
               <w:rPr>
                 <w:rFonts w:ascii="Calibri" w:eastAsia="Times New Roman" w:hAnsi="Calibri" w:cs="Calibri"/>
                 <w:color w:val="000000"/>
+                <w:sz w:val="24"/>
                 <w:lang w:val="nb-NO"/>
               </w:rPr>
             </w:pPr>
@@ -5962,6 +6117,7 @@
               <w:rPr>
                 <w:rFonts w:ascii="Calibri" w:eastAsia="Times New Roman" w:hAnsi="Calibri" w:cs="Calibri"/>
                 <w:color w:val="000000"/>
+                <w:sz w:val="24"/>
                 <w:lang w:val="nb-NO"/>
               </w:rPr>
               <w:t>INDIGO 10</w:t>
@@ -5989,6 +6145,7 @@
               <w:rPr>
                 <w:rFonts w:ascii="Calibri" w:eastAsia="Times New Roman" w:hAnsi="Calibri" w:cs="Calibri"/>
                 <w:color w:val="000000"/>
+                <w:sz w:val="24"/>
                 <w:lang w:val="nb-NO"/>
               </w:rPr>
             </w:pPr>
@@ -5996,6 +6153,7 @@
               <w:rPr>
                 <w:rFonts w:ascii="Calibri" w:eastAsia="Times New Roman" w:hAnsi="Calibri" w:cs="Calibri"/>
                 <w:color w:val="000000"/>
+                <w:sz w:val="24"/>
                 <w:lang w:val="nb-NO"/>
               </w:rPr>
               <w:t>133.700</w:t>
@@ -6023,6 +6181,7 @@
               <w:rPr>
                 <w:rFonts w:ascii="Calibri" w:eastAsia="Times New Roman" w:hAnsi="Calibri" w:cs="Calibri"/>
                 <w:color w:val="000000"/>
+                <w:sz w:val="24"/>
                 <w:lang w:val="nb-NO"/>
               </w:rPr>
             </w:pPr>
@@ -6030,6 +6189,7 @@
               <w:rPr>
                 <w:rFonts w:ascii="Calibri" w:eastAsia="Times New Roman" w:hAnsi="Calibri" w:cs="Calibri"/>
                 <w:color w:val="000000"/>
+                <w:sz w:val="24"/>
                 <w:lang w:val="nb-NO"/>
               </w:rPr>
               <w:t>COPPER 10</w:t>
@@ -6061,6 +6221,7 @@
               <w:rPr>
                 <w:rFonts w:ascii="Calibri" w:eastAsia="Times New Roman" w:hAnsi="Calibri" w:cs="Calibri"/>
                 <w:color w:val="000000"/>
+                <w:sz w:val="24"/>
                 <w:lang w:val="nb-NO"/>
               </w:rPr>
             </w:pPr>
@@ -6068,6 +6229,7 @@
               <w:rPr>
                 <w:rFonts w:ascii="Calibri" w:eastAsia="Times New Roman" w:hAnsi="Calibri" w:cs="Calibri"/>
                 <w:color w:val="000000"/>
+                <w:sz w:val="24"/>
                 <w:lang w:val="nb-NO"/>
               </w:rPr>
               <w:t>Range 22</w:t>
@@ -6094,6 +6256,7 @@
               <w:rPr>
                 <w:rFonts w:ascii="Calibri" w:eastAsia="Times New Roman" w:hAnsi="Calibri" w:cs="Calibri"/>
                 <w:color w:val="000000"/>
+                <w:sz w:val="24"/>
                 <w:lang w:val="nb-NO"/>
               </w:rPr>
             </w:pPr>
@@ -6101,6 +6264,7 @@
               <w:rPr>
                 <w:rFonts w:ascii="Calibri" w:eastAsia="Times New Roman" w:hAnsi="Calibri" w:cs="Calibri"/>
                 <w:color w:val="000000"/>
+                <w:sz w:val="24"/>
                 <w:lang w:val="nb-NO"/>
               </w:rPr>
               <w:t>246.250</w:t>
@@ -6128,6 +6292,7 @@
               <w:rPr>
                 <w:rFonts w:ascii="Calibri" w:eastAsia="Times New Roman" w:hAnsi="Calibri" w:cs="Calibri"/>
                 <w:color w:val="000000"/>
+                <w:sz w:val="24"/>
                 <w:lang w:val="nb-NO"/>
               </w:rPr>
             </w:pPr>
@@ -6135,6 +6300,7 @@
               <w:rPr>
                 <w:rFonts w:ascii="Calibri" w:eastAsia="Times New Roman" w:hAnsi="Calibri" w:cs="Calibri"/>
                 <w:color w:val="000000"/>
+                <w:sz w:val="24"/>
                 <w:lang w:val="nb-NO"/>
               </w:rPr>
               <w:t>ORANGE 7</w:t>
@@ -6162,6 +6328,7 @@
               <w:rPr>
                 <w:rFonts w:ascii="Calibri" w:eastAsia="Times New Roman" w:hAnsi="Calibri" w:cs="Calibri"/>
                 <w:color w:val="000000"/>
+                <w:sz w:val="24"/>
                 <w:lang w:val="nb-NO"/>
               </w:rPr>
             </w:pPr>
@@ -6169,6 +6336,7 @@
               <w:rPr>
                 <w:rFonts w:ascii="Calibri" w:eastAsia="Times New Roman" w:hAnsi="Calibri" w:cs="Calibri"/>
                 <w:color w:val="000000"/>
+                <w:sz w:val="24"/>
                 <w:lang w:val="nb-NO"/>
               </w:rPr>
               <w:t>120.500</w:t>
@@ -6196,6 +6364,7 @@
               <w:rPr>
                 <w:rFonts w:ascii="Calibri" w:eastAsia="Times New Roman" w:hAnsi="Calibri" w:cs="Calibri"/>
                 <w:color w:val="000000"/>
+                <w:sz w:val="24"/>
                 <w:lang w:val="nb-NO"/>
               </w:rPr>
             </w:pPr>
@@ -6203,6 +6372,7 @@
               <w:rPr>
                 <w:rFonts w:ascii="Calibri" w:eastAsia="Times New Roman" w:hAnsi="Calibri" w:cs="Calibri"/>
                 <w:color w:val="000000"/>
+                <w:sz w:val="24"/>
                 <w:lang w:val="nb-NO"/>
               </w:rPr>
               <w:t>WHITE 9</w:t>
@@ -6234,6 +6404,7 @@
               <w:rPr>
                 <w:rFonts w:ascii="Calibri" w:eastAsia="Times New Roman" w:hAnsi="Calibri" w:cs="Calibri"/>
                 <w:color w:val="000000"/>
+                <w:sz w:val="24"/>
                 <w:lang w:val="nb-NO"/>
               </w:rPr>
             </w:pPr>
@@ -6241,6 +6412,7 @@
               <w:rPr>
                 <w:rFonts w:ascii="Calibri" w:eastAsia="Times New Roman" w:hAnsi="Calibri" w:cs="Calibri"/>
                 <w:color w:val="000000"/>
+                <w:sz w:val="24"/>
                 <w:lang w:val="nb-NO"/>
               </w:rPr>
               <w:t>Range 23</w:t>
@@ -6267,6 +6439,7 @@
               <w:rPr>
                 <w:rFonts w:ascii="Calibri" w:eastAsia="Times New Roman" w:hAnsi="Calibri" w:cs="Calibri"/>
                 <w:color w:val="000000"/>
+                <w:sz w:val="24"/>
                 <w:lang w:val="nb-NO"/>
               </w:rPr>
             </w:pPr>
@@ -6274,6 +6447,7 @@
               <w:rPr>
                 <w:rFonts w:ascii="Calibri" w:eastAsia="Times New Roman" w:hAnsi="Calibri" w:cs="Calibri"/>
                 <w:color w:val="000000"/>
+                <w:sz w:val="24"/>
                 <w:lang w:val="nb-NO"/>
               </w:rPr>
               <w:t>242.000</w:t>
@@ -6301,6 +6475,7 @@
               <w:rPr>
                 <w:rFonts w:ascii="Calibri" w:eastAsia="Times New Roman" w:hAnsi="Calibri" w:cs="Calibri"/>
                 <w:color w:val="000000"/>
+                <w:sz w:val="24"/>
                 <w:lang w:val="nb-NO"/>
               </w:rPr>
             </w:pPr>
@@ -6308,6 +6483,7 @@
               <w:rPr>
                 <w:rFonts w:ascii="Calibri" w:eastAsia="Times New Roman" w:hAnsi="Calibri" w:cs="Calibri"/>
                 <w:color w:val="000000"/>
+                <w:sz w:val="24"/>
                 <w:lang w:val="nb-NO"/>
               </w:rPr>
               <w:t>CHERRY 3</w:t>
@@ -6335,6 +6511,7 @@
               <w:rPr>
                 <w:rFonts w:ascii="Calibri" w:eastAsia="Times New Roman" w:hAnsi="Calibri" w:cs="Calibri"/>
                 <w:color w:val="000000"/>
+                <w:sz w:val="24"/>
                 <w:lang w:val="nb-NO"/>
               </w:rPr>
             </w:pPr>
@@ -6342,6 +6519,7 @@
               <w:rPr>
                 <w:rFonts w:ascii="Calibri" w:eastAsia="Times New Roman" w:hAnsi="Calibri" w:cs="Calibri"/>
                 <w:color w:val="000000"/>
+                <w:sz w:val="24"/>
                 <w:lang w:val="nb-NO"/>
               </w:rPr>
               <w:t>132.700</w:t>
@@ -6369,6 +6547,7 @@
               <w:rPr>
                 <w:rFonts w:ascii="Calibri" w:eastAsia="Times New Roman" w:hAnsi="Calibri" w:cs="Calibri"/>
                 <w:color w:val="000000"/>
+                <w:sz w:val="24"/>
                 <w:lang w:val="nb-NO"/>
               </w:rPr>
             </w:pPr>
@@ -6376,6 +6555,7 @@
               <w:rPr>
                 <w:rFonts w:ascii="Calibri" w:eastAsia="Times New Roman" w:hAnsi="Calibri" w:cs="Calibri"/>
                 <w:color w:val="000000"/>
+                <w:sz w:val="24"/>
                 <w:lang w:val="nb-NO"/>
               </w:rPr>
               <w:t>BRONZE 7</w:t>
@@ -6407,6 +6587,7 @@
               <w:rPr>
                 <w:rFonts w:ascii="Calibri" w:eastAsia="Times New Roman" w:hAnsi="Calibri" w:cs="Calibri"/>
                 <w:color w:val="000000"/>
+                <w:sz w:val="24"/>
                 <w:lang w:val="nb-NO"/>
               </w:rPr>
             </w:pPr>
@@ -6414,6 +6595,7 @@
               <w:rPr>
                 <w:rFonts w:ascii="Calibri" w:eastAsia="Times New Roman" w:hAnsi="Calibri" w:cs="Calibri"/>
                 <w:color w:val="000000"/>
+                <w:sz w:val="24"/>
                 <w:lang w:val="nb-NO"/>
               </w:rPr>
               <w:t>Range 24</w:t>
@@ -6440,6 +6622,7 @@
               <w:rPr>
                 <w:rFonts w:ascii="Calibri" w:eastAsia="Times New Roman" w:hAnsi="Calibri" w:cs="Calibri"/>
                 <w:color w:val="000000"/>
+                <w:sz w:val="24"/>
                 <w:lang w:val="nb-NO"/>
               </w:rPr>
             </w:pPr>
@@ -6447,6 +6630,7 @@
               <w:rPr>
                 <w:rFonts w:ascii="Calibri" w:eastAsia="Times New Roman" w:hAnsi="Calibri" w:cs="Calibri"/>
                 <w:color w:val="000000"/>
+                <w:sz w:val="24"/>
                 <w:lang w:val="nb-NO"/>
               </w:rPr>
               <w:t>233.250</w:t>
@@ -6474,6 +6658,7 @@
               <w:rPr>
                 <w:rFonts w:ascii="Calibri" w:eastAsia="Times New Roman" w:hAnsi="Calibri" w:cs="Calibri"/>
                 <w:color w:val="000000"/>
+                <w:sz w:val="24"/>
                 <w:lang w:val="nb-NO"/>
               </w:rPr>
             </w:pPr>
@@ -6481,6 +6666,7 @@
               <w:rPr>
                 <w:rFonts w:ascii="Calibri" w:eastAsia="Times New Roman" w:hAnsi="Calibri" w:cs="Calibri"/>
                 <w:color w:val="000000"/>
+                <w:sz w:val="24"/>
                 <w:lang w:val="nb-NO"/>
               </w:rPr>
               <w:t>BROWN 7</w:t>
@@ -6508,6 +6694,7 @@
               <w:rPr>
                 <w:rFonts w:ascii="Calibri" w:eastAsia="Times New Roman" w:hAnsi="Calibri" w:cs="Calibri"/>
                 <w:color w:val="000000"/>
+                <w:sz w:val="24"/>
                 <w:lang w:val="nb-NO"/>
               </w:rPr>
             </w:pPr>
@@ -6515,6 +6702,7 @@
               <w:rPr>
                 <w:rFonts w:ascii="Calibri" w:eastAsia="Times New Roman" w:hAnsi="Calibri" w:cs="Calibri"/>
                 <w:color w:val="000000"/>
+                <w:sz w:val="24"/>
                 <w:lang w:val="nb-NO"/>
               </w:rPr>
               <w:t>132.750</w:t>
@@ -6542,6 +6730,7 @@
               <w:rPr>
                 <w:rFonts w:ascii="Calibri" w:eastAsia="Times New Roman" w:hAnsi="Calibri" w:cs="Calibri"/>
                 <w:color w:val="000000"/>
+                <w:sz w:val="24"/>
                 <w:lang w:val="nb-NO"/>
               </w:rPr>
             </w:pPr>
@@ -6549,6 +6738,7 @@
               <w:rPr>
                 <w:rFonts w:ascii="Calibri" w:eastAsia="Times New Roman" w:hAnsi="Calibri" w:cs="Calibri"/>
                 <w:color w:val="000000"/>
+                <w:sz w:val="24"/>
                 <w:lang w:val="nb-NO"/>
               </w:rPr>
               <w:t>LEMON 3</w:t>
@@ -6580,6 +6770,7 @@
               <w:rPr>
                 <w:rFonts w:ascii="Calibri" w:eastAsia="Times New Roman" w:hAnsi="Calibri" w:cs="Calibri"/>
                 <w:color w:val="000000"/>
+                <w:sz w:val="24"/>
                 <w:lang w:val="nb-NO"/>
               </w:rPr>
             </w:pPr>
@@ -6587,6 +6778,7 @@
               <w:rPr>
                 <w:rFonts w:ascii="Calibri" w:eastAsia="Times New Roman" w:hAnsi="Calibri" w:cs="Calibri"/>
                 <w:color w:val="000000"/>
+                <w:sz w:val="24"/>
                 <w:lang w:val="nb-NO"/>
               </w:rPr>
               <w:t> </w:t>
@@ -6612,6 +6804,7 @@
               <w:rPr>
                 <w:rFonts w:ascii="Calibri" w:eastAsia="Times New Roman" w:hAnsi="Calibri" w:cs="Calibri"/>
                 <w:color w:val="000000"/>
+                <w:sz w:val="24"/>
                 <w:lang w:val="nb-NO"/>
               </w:rPr>
             </w:pPr>
@@ -6619,6 +6812,7 @@
               <w:rPr>
                 <w:rFonts w:ascii="Calibri" w:eastAsia="Times New Roman" w:hAnsi="Calibri" w:cs="Calibri"/>
                 <w:color w:val="000000"/>
+                <w:sz w:val="24"/>
                 <w:lang w:val="nb-NO"/>
               </w:rPr>
               <w:t> </w:t>
@@ -6646,6 +6840,7 @@
               <w:rPr>
                 <w:rFonts w:ascii="Calibri" w:eastAsia="Times New Roman" w:hAnsi="Calibri" w:cs="Calibri"/>
                 <w:color w:val="000000"/>
+                <w:sz w:val="24"/>
                 <w:lang w:val="nb-NO"/>
               </w:rPr>
             </w:pPr>
@@ -6653,6 +6848,7 @@
               <w:rPr>
                 <w:rFonts w:ascii="Calibri" w:eastAsia="Times New Roman" w:hAnsi="Calibri" w:cs="Calibri"/>
                 <w:color w:val="000000"/>
+                <w:sz w:val="24"/>
                 <w:lang w:val="nb-NO"/>
               </w:rPr>
               <w:t> </w:t>
@@ -6680,6 +6876,7 @@
               <w:rPr>
                 <w:rFonts w:ascii="Calibri" w:eastAsia="Times New Roman" w:hAnsi="Calibri" w:cs="Calibri"/>
                 <w:color w:val="000000"/>
+                <w:sz w:val="24"/>
                 <w:lang w:val="nb-NO"/>
               </w:rPr>
             </w:pPr>
@@ -6687,6 +6884,7 @@
               <w:rPr>
                 <w:rFonts w:ascii="Calibri" w:eastAsia="Times New Roman" w:hAnsi="Calibri" w:cs="Calibri"/>
                 <w:color w:val="000000"/>
+                <w:sz w:val="24"/>
                 <w:lang w:val="nb-NO"/>
               </w:rPr>
               <w:t> </w:t>
@@ -6714,6 +6912,7 @@
               <w:rPr>
                 <w:rFonts w:ascii="Calibri" w:eastAsia="Times New Roman" w:hAnsi="Calibri" w:cs="Calibri"/>
                 <w:color w:val="000000"/>
+                <w:sz w:val="24"/>
                 <w:lang w:val="nb-NO"/>
               </w:rPr>
             </w:pPr>
@@ -6721,6 +6920,7 @@
               <w:rPr>
                 <w:rFonts w:ascii="Calibri" w:eastAsia="Times New Roman" w:hAnsi="Calibri" w:cs="Calibri"/>
                 <w:color w:val="000000"/>
+                <w:sz w:val="24"/>
                 <w:lang w:val="nb-NO"/>
               </w:rPr>
               <w:t> </w:t>
@@ -6752,6 +6952,7 @@
               <w:rPr>
                 <w:rFonts w:ascii="Calibri" w:eastAsia="Times New Roman" w:hAnsi="Calibri" w:cs="Calibri"/>
                 <w:color w:val="000000"/>
+                <w:sz w:val="24"/>
                 <w:lang w:val="nb-NO"/>
               </w:rPr>
             </w:pPr>
@@ -6759,6 +6960,7 @@
               <w:rPr>
                 <w:rFonts w:ascii="Calibri" w:eastAsia="Times New Roman" w:hAnsi="Calibri" w:cs="Calibri"/>
                 <w:color w:val="000000"/>
+                <w:sz w:val="24"/>
                 <w:lang w:val="nb-NO"/>
               </w:rPr>
               <w:t>Range 31</w:t>
@@ -6785,6 +6987,7 @@
               <w:rPr>
                 <w:rFonts w:ascii="Calibri" w:eastAsia="Times New Roman" w:hAnsi="Calibri" w:cs="Calibri"/>
                 <w:color w:val="000000"/>
+                <w:sz w:val="24"/>
                 <w:lang w:val="nb-NO"/>
               </w:rPr>
             </w:pPr>
@@ -6792,6 +6995,7 @@
               <w:rPr>
                 <w:rFonts w:ascii="Calibri" w:eastAsia="Times New Roman" w:hAnsi="Calibri" w:cs="Calibri"/>
                 <w:color w:val="000000"/>
+                <w:sz w:val="24"/>
                 <w:lang w:val="nb-NO"/>
               </w:rPr>
               <w:t>230.500</w:t>
@@ -6819,6 +7023,7 @@
               <w:rPr>
                 <w:rFonts w:ascii="Calibri" w:eastAsia="Times New Roman" w:hAnsi="Calibri" w:cs="Calibri"/>
                 <w:color w:val="000000"/>
+                <w:sz w:val="24"/>
                 <w:lang w:val="nb-NO"/>
               </w:rPr>
             </w:pPr>
@@ -6826,6 +7031,7 @@
               <w:rPr>
                 <w:rFonts w:ascii="Calibri" w:eastAsia="Times New Roman" w:hAnsi="Calibri" w:cs="Calibri"/>
                 <w:color w:val="000000"/>
+                <w:sz w:val="24"/>
                 <w:lang w:val="nb-NO"/>
               </w:rPr>
               <w:t>INDIGO 11</w:t>
@@ -6853,6 +7059,7 @@
               <w:rPr>
                 <w:rFonts w:ascii="Calibri" w:eastAsia="Times New Roman" w:hAnsi="Calibri" w:cs="Calibri"/>
                 <w:color w:val="000000"/>
+                <w:sz w:val="24"/>
                 <w:lang w:val="nb-NO"/>
               </w:rPr>
             </w:pPr>
@@ -6860,6 +7067,7 @@
               <w:rPr>
                 <w:rFonts w:ascii="Calibri" w:eastAsia="Times New Roman" w:hAnsi="Calibri" w:cs="Calibri"/>
                 <w:color w:val="000000"/>
+                <w:sz w:val="24"/>
                 <w:lang w:val="nb-NO"/>
               </w:rPr>
               <w:t>137.700</w:t>
@@ -6887,6 +7095,7 @@
               <w:rPr>
                 <w:rFonts w:ascii="Calibri" w:eastAsia="Times New Roman" w:hAnsi="Calibri" w:cs="Calibri"/>
                 <w:color w:val="000000"/>
+                <w:sz w:val="24"/>
                 <w:lang w:val="nb-NO"/>
               </w:rPr>
             </w:pPr>
@@ -6894,6 +7103,7 @@
               <w:rPr>
                 <w:rFonts w:ascii="Calibri" w:eastAsia="Times New Roman" w:hAnsi="Calibri" w:cs="Calibri"/>
                 <w:color w:val="000000"/>
+                <w:sz w:val="24"/>
                 <w:lang w:val="nb-NO"/>
               </w:rPr>
               <w:t>COPPER 1</w:t>
@@ -6925,6 +7135,7 @@
               <w:rPr>
                 <w:rFonts w:ascii="Calibri" w:eastAsia="Times New Roman" w:hAnsi="Calibri" w:cs="Calibri"/>
                 <w:color w:val="000000"/>
+                <w:sz w:val="24"/>
                 <w:lang w:val="nb-NO"/>
               </w:rPr>
             </w:pPr>
@@ -6932,6 +7143,7 @@
               <w:rPr>
                 <w:rFonts w:ascii="Calibri" w:eastAsia="Times New Roman" w:hAnsi="Calibri" w:cs="Calibri"/>
                 <w:color w:val="000000"/>
+                <w:sz w:val="24"/>
                 <w:lang w:val="nb-NO"/>
               </w:rPr>
               <w:t>Range 32</w:t>
@@ -6958,6 +7170,7 @@
               <w:rPr>
                 <w:rFonts w:ascii="Calibri" w:eastAsia="Times New Roman" w:hAnsi="Calibri" w:cs="Calibri"/>
                 <w:color w:val="000000"/>
+                <w:sz w:val="24"/>
                 <w:lang w:val="nb-NO"/>
               </w:rPr>
             </w:pPr>
@@ -6965,6 +7178,7 @@
               <w:rPr>
                 <w:rFonts w:ascii="Calibri" w:eastAsia="Times New Roman" w:hAnsi="Calibri" w:cs="Calibri"/>
                 <w:color w:val="000000"/>
+                <w:sz w:val="24"/>
                 <w:lang w:val="nb-NO"/>
               </w:rPr>
               <w:t>234.000</w:t>
@@ -6992,6 +7206,7 @@
               <w:rPr>
                 <w:rFonts w:ascii="Calibri" w:eastAsia="Times New Roman" w:hAnsi="Calibri" w:cs="Calibri"/>
                 <w:color w:val="000000"/>
+                <w:sz w:val="24"/>
                 <w:lang w:val="nb-NO"/>
               </w:rPr>
             </w:pPr>
@@ -6999,6 +7214,7 @@
               <w:rPr>
                 <w:rFonts w:ascii="Calibri" w:eastAsia="Times New Roman" w:hAnsi="Calibri" w:cs="Calibri"/>
                 <w:color w:val="000000"/>
+                <w:sz w:val="24"/>
                 <w:lang w:val="nb-NO"/>
               </w:rPr>
               <w:t>OCHRE 9</w:t>
@@ -7026,6 +7242,7 @@
               <w:rPr>
                 <w:rFonts w:ascii="Calibri" w:eastAsia="Times New Roman" w:hAnsi="Calibri" w:cs="Calibri"/>
                 <w:color w:val="000000"/>
+                <w:sz w:val="24"/>
                 <w:lang w:val="nb-NO"/>
               </w:rPr>
             </w:pPr>
@@ -7033,6 +7250,7 @@
               <w:rPr>
                 <w:rFonts w:ascii="Calibri" w:eastAsia="Times New Roman" w:hAnsi="Calibri" w:cs="Calibri"/>
                 <w:color w:val="000000"/>
+                <w:sz w:val="24"/>
                 <w:lang w:val="nb-NO"/>
               </w:rPr>
               <w:t>130.700</w:t>
@@ -7060,6 +7278,7 @@
               <w:rPr>
                 <w:rFonts w:ascii="Calibri" w:eastAsia="Times New Roman" w:hAnsi="Calibri" w:cs="Calibri"/>
                 <w:color w:val="000000"/>
+                <w:sz w:val="24"/>
                 <w:lang w:val="nb-NO"/>
               </w:rPr>
             </w:pPr>
@@ -7067,6 +7286,7 @@
               <w:rPr>
                 <w:rFonts w:ascii="Calibri" w:eastAsia="Times New Roman" w:hAnsi="Calibri" w:cs="Calibri"/>
                 <w:color w:val="000000"/>
+                <w:sz w:val="24"/>
                 <w:lang w:val="nb-NO"/>
               </w:rPr>
               <w:t>BRONZE 3</w:t>
@@ -7098,6 +7318,7 @@
               <w:rPr>
                 <w:rFonts w:ascii="Calibri" w:eastAsia="Times New Roman" w:hAnsi="Calibri" w:cs="Calibri"/>
                 <w:color w:val="000000"/>
+                <w:sz w:val="24"/>
                 <w:lang w:val="nb-NO"/>
               </w:rPr>
             </w:pPr>
@@ -7105,6 +7326,7 @@
               <w:rPr>
                 <w:rFonts w:ascii="Calibri" w:eastAsia="Times New Roman" w:hAnsi="Calibri" w:cs="Calibri"/>
                 <w:color w:val="000000"/>
+                <w:sz w:val="24"/>
                 <w:lang w:val="nb-NO"/>
               </w:rPr>
               <w:t>Range 33</w:t>
@@ -7131,6 +7353,7 @@
               <w:rPr>
                 <w:rFonts w:ascii="Calibri" w:eastAsia="Times New Roman" w:hAnsi="Calibri" w:cs="Calibri"/>
                 <w:color w:val="000000"/>
+                <w:sz w:val="24"/>
                 <w:lang w:val="nb-NO"/>
               </w:rPr>
             </w:pPr>
@@ -7138,6 +7361,7 @@
               <w:rPr>
                 <w:rFonts w:ascii="Calibri" w:eastAsia="Times New Roman" w:hAnsi="Calibri" w:cs="Calibri"/>
                 <w:color w:val="000000"/>
+                <w:sz w:val="24"/>
                 <w:lang w:val="nb-NO"/>
               </w:rPr>
               <w:t>238.750</w:t>
@@ -7165,6 +7389,7 @@
               <w:rPr>
                 <w:rFonts w:ascii="Calibri" w:eastAsia="Times New Roman" w:hAnsi="Calibri" w:cs="Calibri"/>
                 <w:color w:val="000000"/>
+                <w:sz w:val="24"/>
                 <w:lang w:val="nb-NO"/>
               </w:rPr>
             </w:pPr>
@@ -7172,6 +7397,7 @@
               <w:rPr>
                 <w:rFonts w:ascii="Calibri" w:eastAsia="Times New Roman" w:hAnsi="Calibri" w:cs="Calibri"/>
                 <w:color w:val="000000"/>
+                <w:sz w:val="24"/>
                 <w:lang w:val="nb-NO"/>
               </w:rPr>
               <w:t>AMBER 2</w:t>
@@ -7199,6 +7425,7 @@
               <w:rPr>
                 <w:rFonts w:ascii="Calibri" w:eastAsia="Times New Roman" w:hAnsi="Calibri" w:cs="Calibri"/>
                 <w:color w:val="000000"/>
+                <w:sz w:val="24"/>
                 <w:lang w:val="nb-NO"/>
               </w:rPr>
             </w:pPr>
@@ -7206,6 +7433,7 @@
               <w:rPr>
                 <w:rFonts w:ascii="Calibri" w:eastAsia="Times New Roman" w:hAnsi="Calibri" w:cs="Calibri"/>
                 <w:color w:val="000000"/>
+                <w:sz w:val="24"/>
                 <w:lang w:val="nb-NO"/>
               </w:rPr>
               <w:t>135.750</w:t>
@@ -7233,6 +7461,7 @@
               <w:rPr>
                 <w:rFonts w:ascii="Calibri" w:eastAsia="Times New Roman" w:hAnsi="Calibri" w:cs="Calibri"/>
                 <w:color w:val="000000"/>
+                <w:sz w:val="24"/>
                 <w:lang w:val="nb-NO"/>
               </w:rPr>
             </w:pPr>
@@ -7240,6 +7469,7 @@
               <w:rPr>
                 <w:rFonts w:ascii="Calibri" w:eastAsia="Times New Roman" w:hAnsi="Calibri" w:cs="Calibri"/>
                 <w:color w:val="000000"/>
+                <w:sz w:val="24"/>
                 <w:lang w:val="nb-NO"/>
               </w:rPr>
               <w:t>CORAL 5</w:t>
@@ -7271,6 +7501,7 @@
               <w:rPr>
                 <w:rFonts w:ascii="Calibri" w:eastAsia="Times New Roman" w:hAnsi="Calibri" w:cs="Calibri"/>
                 <w:color w:val="000000"/>
+                <w:sz w:val="24"/>
                 <w:lang w:val="nb-NO"/>
               </w:rPr>
             </w:pPr>
@@ -7296,6 +7527,7 @@
               <w:rPr>
                 <w:rFonts w:ascii="Calibri" w:eastAsia="Times New Roman" w:hAnsi="Calibri" w:cs="Calibri"/>
                 <w:color w:val="000000"/>
+                <w:sz w:val="24"/>
                 <w:lang w:val="nb-NO"/>
               </w:rPr>
             </w:pPr>
@@ -7322,6 +7554,7 @@
               <w:rPr>
                 <w:rFonts w:ascii="Calibri" w:eastAsia="Times New Roman" w:hAnsi="Calibri" w:cs="Calibri"/>
                 <w:color w:val="000000"/>
+                <w:sz w:val="24"/>
                 <w:lang w:val="nb-NO"/>
               </w:rPr>
             </w:pPr>
@@ -7348,6 +7581,7 @@
               <w:rPr>
                 <w:rFonts w:ascii="Calibri" w:eastAsia="Times New Roman" w:hAnsi="Calibri" w:cs="Calibri"/>
                 <w:color w:val="000000"/>
+                <w:sz w:val="24"/>
                 <w:lang w:val="nb-NO"/>
               </w:rPr>
             </w:pPr>
@@ -7374,6 +7608,7 @@
               <w:rPr>
                 <w:rFonts w:ascii="Calibri" w:eastAsia="Times New Roman" w:hAnsi="Calibri" w:cs="Calibri"/>
                 <w:color w:val="000000"/>
+                <w:sz w:val="24"/>
                 <w:lang w:val="nb-NO"/>
               </w:rPr>
             </w:pPr>
@@ -7408,6 +7643,7 @@
                 <w:b/>
                 <w:bCs/>
                 <w:color w:val="000000"/>
+                <w:sz w:val="24"/>
                 <w:lang w:val="nb-NO"/>
               </w:rPr>
             </w:pPr>
@@ -7417,6 +7653,7 @@
                 <w:b/>
                 <w:bCs/>
                 <w:color w:val="000000"/>
+                <w:sz w:val="24"/>
                 <w:lang w:val="nb-NO"/>
               </w:rPr>
               <w:t>MOA FREQS</w:t>
@@ -7451,6 +7688,7 @@
                 <w:b/>
                 <w:bCs/>
                 <w:color w:val="000000"/>
+                <w:sz w:val="24"/>
                 <w:lang w:val="nb-NO"/>
               </w:rPr>
             </w:pPr>
@@ -7461,6 +7699,7 @@
                 <w:b/>
                 <w:bCs/>
                 <w:color w:val="000000"/>
+                <w:sz w:val="24"/>
                 <w:lang w:val="nb-NO"/>
               </w:rPr>
               <w:t>Name</w:t>
@@ -7492,6 +7731,7 @@
                 <w:b/>
                 <w:bCs/>
                 <w:color w:val="000000"/>
+                <w:sz w:val="24"/>
                 <w:lang w:val="nb-NO"/>
               </w:rPr>
             </w:pPr>
@@ -7502,6 +7742,7 @@
                 <w:b/>
                 <w:bCs/>
                 <w:color w:val="000000"/>
+                <w:sz w:val="24"/>
                 <w:lang w:val="nb-NO"/>
               </w:rPr>
               <w:t>Primary</w:t>
@@ -7533,6 +7774,7 @@
                 <w:b/>
                 <w:bCs/>
                 <w:color w:val="000000"/>
+                <w:sz w:val="24"/>
                 <w:lang w:val="nb-NO"/>
               </w:rPr>
             </w:pPr>
@@ -7543,6 +7785,7 @@
                 <w:b/>
                 <w:bCs/>
                 <w:color w:val="000000"/>
+                <w:sz w:val="24"/>
                 <w:lang w:val="nb-NO"/>
               </w:rPr>
               <w:t>Color</w:t>
@@ -7574,6 +7817,7 @@
                 <w:b/>
                 <w:bCs/>
                 <w:color w:val="000000"/>
+                <w:sz w:val="24"/>
                 <w:lang w:val="nb-NO"/>
               </w:rPr>
             </w:pPr>
@@ -7584,6 +7828,7 @@
                 <w:b/>
                 <w:bCs/>
                 <w:color w:val="000000"/>
+                <w:sz w:val="24"/>
                 <w:lang w:val="nb-NO"/>
               </w:rPr>
               <w:t>Secondary</w:t>
@@ -7614,6 +7859,7 @@
                 <w:b/>
                 <w:bCs/>
                 <w:color w:val="000000"/>
+                <w:sz w:val="24"/>
                 <w:lang w:val="nb-NO"/>
               </w:rPr>
             </w:pPr>
@@ -7624,6 +7870,7 @@
                 <w:b/>
                 <w:bCs/>
                 <w:color w:val="000000"/>
+                <w:sz w:val="24"/>
                 <w:lang w:val="nb-NO"/>
               </w:rPr>
               <w:t>Color</w:t>
@@ -7656,6 +7903,7 @@
               <w:rPr>
                 <w:rFonts w:ascii="Calibri" w:eastAsia="Times New Roman" w:hAnsi="Calibri" w:cs="Calibri"/>
                 <w:color w:val="000000"/>
+                <w:sz w:val="24"/>
                 <w:lang w:val="nb-NO"/>
               </w:rPr>
             </w:pPr>
@@ -7663,6 +7911,7 @@
               <w:rPr>
                 <w:rFonts w:ascii="Calibri" w:eastAsia="Times New Roman" w:hAnsi="Calibri" w:cs="Calibri"/>
                 <w:color w:val="000000"/>
+                <w:sz w:val="24"/>
                 <w:lang w:val="nb-NO"/>
               </w:rPr>
               <w:t>MOA 1</w:t>
@@ -7690,6 +7939,7 @@
               <w:rPr>
                 <w:rFonts w:ascii="Calibri" w:eastAsia="Times New Roman" w:hAnsi="Calibri" w:cs="Calibri"/>
                 <w:color w:val="000000"/>
+                <w:sz w:val="24"/>
                 <w:lang w:val="nb-NO"/>
               </w:rPr>
             </w:pPr>
@@ -7697,6 +7947,7 @@
               <w:rPr>
                 <w:rFonts w:ascii="Calibri" w:eastAsia="Times New Roman" w:hAnsi="Calibri" w:cs="Calibri"/>
                 <w:color w:val="000000"/>
+                <w:sz w:val="24"/>
                 <w:lang w:val="nb-NO"/>
               </w:rPr>
               <w:t>235.250</w:t>
@@ -7724,6 +7975,7 @@
               <w:rPr>
                 <w:rFonts w:ascii="Calibri" w:eastAsia="Times New Roman" w:hAnsi="Calibri" w:cs="Calibri"/>
                 <w:color w:val="000000"/>
+                <w:sz w:val="24"/>
                 <w:lang w:val="nb-NO"/>
               </w:rPr>
             </w:pPr>
@@ -7731,6 +7983,7 @@
               <w:rPr>
                 <w:rFonts w:ascii="Calibri" w:eastAsia="Times New Roman" w:hAnsi="Calibri" w:cs="Calibri"/>
                 <w:color w:val="000000"/>
+                <w:sz w:val="24"/>
                 <w:lang w:val="nb-NO"/>
               </w:rPr>
               <w:t>GRAY 6</w:t>
@@ -7758,6 +8011,7 @@
               <w:rPr>
                 <w:rFonts w:ascii="Calibri" w:eastAsia="Times New Roman" w:hAnsi="Calibri" w:cs="Calibri"/>
                 <w:color w:val="000000"/>
+                <w:sz w:val="24"/>
                 <w:lang w:val="nb-NO"/>
               </w:rPr>
             </w:pPr>
@@ -7765,6 +8019,7 @@
               <w:rPr>
                 <w:rFonts w:ascii="Calibri" w:eastAsia="Times New Roman" w:hAnsi="Calibri" w:cs="Calibri"/>
                 <w:color w:val="000000"/>
+                <w:sz w:val="24"/>
                 <w:lang w:val="nb-NO"/>
               </w:rPr>
               <w:t>123.750</w:t>
@@ -7791,6 +8046,7 @@
               <w:rPr>
                 <w:rFonts w:ascii="Calibri" w:eastAsia="Times New Roman" w:hAnsi="Calibri" w:cs="Calibri"/>
                 <w:color w:val="000000"/>
+                <w:sz w:val="24"/>
                 <w:lang w:val="nb-NO"/>
               </w:rPr>
             </w:pPr>
@@ -7798,6 +8054,7 @@
               <w:rPr>
                 <w:rFonts w:ascii="Calibri" w:eastAsia="Times New Roman" w:hAnsi="Calibri" w:cs="Calibri"/>
                 <w:color w:val="000000"/>
+                <w:sz w:val="24"/>
                 <w:lang w:val="nb-NO"/>
               </w:rPr>
               <w:t>GREEN 10</w:t>
@@ -7985,6 +8242,7 @@
       <w:pPr>
         <w:pStyle w:val="Ingenmellomrom"/>
         <w:rPr>
+          <w:sz w:val="18"/>
           <w:lang w:val="en-US"/>
         </w:rPr>
       </w:pPr>
@@ -13475,13 +13733,19 @@
         <w:rPr>
           <w:lang w:val="en-US"/>
         </w:rPr>
-        <w:t>– (40.000ft or higher and 800 KT</w:t>
-      </w:r>
-      <w:r>
-        <w:rPr>
-          <w:lang w:val="en-US"/>
-        </w:rPr>
-        <w:t>S or higher.)</w:t>
+        <w:t>– (</w:t>
+      </w:r>
+      <w:r>
+        <w:rPr>
+          <w:lang w:val="en-US"/>
+        </w:rPr>
+        <w:t>30.000ft or higher and 800kts/Mach 1.0</w:t>
+      </w:r>
+      <w:r>
+        <w:rPr>
+          <w:lang w:val="en-US"/>
+        </w:rPr>
+        <w:t xml:space="preserve"> or higher.)</w:t>
       </w:r>
     </w:p>
     <w:p>
@@ -13716,13 +13980,13 @@
         <w:rPr>
           <w:lang w:val="en-US"/>
         </w:rPr>
-        <w:t>– (40.000ft or higher and 800 KT</w:t>
-      </w:r>
-      <w:r>
-        <w:rPr>
-          <w:lang w:val="en-US"/>
-        </w:rPr>
-        <w:t>S or higher.)</w:t>
+        <w:t>– (30.000ft or higher and 800kts/Mach 1.0</w:t>
+      </w:r>
+      <w:r>
+        <w:rPr>
+          <w:lang w:val="en-US"/>
+        </w:rPr>
+        <w:t xml:space="preserve"> or higher.)</w:t>
       </w:r>
     </w:p>
     <w:p>
@@ -14039,14 +14303,13 @@
         <w:rPr>
           <w:lang w:val="en-US"/>
         </w:rPr>
-        <w:t xml:space="preserve"> </w:t>
-      </w:r>
-      <w:proofErr w:type="gramStart"/>
-      <w:r>
-        <w:rPr>
-          <w:lang w:val="en-US"/>
-        </w:rPr>
-        <w:t>( 40</w:t>
+        <w:t xml:space="preserve"> (3</w:t>
+      </w:r>
+      <w:r>
+        <w:rPr>
+          <w:lang w:val="en-US"/>
+        </w:rPr>
+        <w:t>0</w:t>
       </w:r>
       <w:r>
         <w:rPr>
@@ -14054,7 +14317,6 @@
         </w:rPr>
         <w:t>k</w:t>
       </w:r>
-      <w:proofErr w:type="gramEnd"/>
       <w:r>
         <w:rPr>
           <w:lang w:val="en-US"/>
@@ -14065,7 +14327,13 @@
         <w:rPr>
           <w:lang w:val="en-US"/>
         </w:rPr>
-        <w:t xml:space="preserve"> + 800knots or higher).</w:t>
+        <w:t xml:space="preserve"> + 800kts/mach 1.0 or </w:t>
+      </w:r>
+      <w:r>
+        <w:rPr>
+          <w:lang w:val="en-US"/>
+        </w:rPr>
+        <w:t>higher).</w:t>
       </w:r>
     </w:p>
     <w:p>
@@ -31122,7 +31390,7 @@
 </file>
 
 <file path=customXml/itemProps1.xml><?xml version="1.0" encoding="utf-8"?>
-<ds:datastoreItem xmlns:ds="http://schemas.openxmlformats.org/officeDocument/2006/customXml" ds:itemID="{77DA4E94-41CE-4A80-BBF7-114BD0121A89}">
+<ds:datastoreItem xmlns:ds="http://schemas.openxmlformats.org/officeDocument/2006/customXml" ds:itemID="{5BDDA2E7-49C4-4B18-918C-365872D7E9EB}">
   <ds:schemaRefs>
     <ds:schemaRef ds:uri="http://schemas.openxmlformats.org/officeDocument/2006/bibliography"/>
   </ds:schemaRefs>

</xml_diff>